<commit_message>
added new about me info
</commit_message>
<xml_diff>
--- a/about me page.docx
+++ b/about me page.docx
@@ -18,34 +18,52 @@
       <w:r>
         <w:t>M</w:t>
       </w:r>
+      <w:r>
+        <w:t>y name is Rishi Satoor. I am a Bay Area native, born and raised in Danville, CA. Growing up</w:t>
+      </w:r>
+      <w:r>
+        <w:t xml:space="preserve">, my life revolved around sports </w:t>
+      </w:r>
+      <w:r>
+        <w:t xml:space="preserve">and winning my high school’s first Men’s Basketball State Championship was a great culmination of the years spent training and practicing. </w:t>
+      </w:r>
+      <w:r>
+        <w:t xml:space="preserve">Between the time spent at </w:t>
+      </w:r>
+      <w:r>
+        <w:t xml:space="preserve">the </w:t>
+      </w:r>
+      <w:r>
+        <w:t>doctor’</w:t>
+      </w:r>
+      <w:r>
+        <w:t>s offices</w:t>
+      </w:r>
+      <w:r>
+        <w:t xml:space="preserve"> </w:t>
+      </w:r>
+      <w:r>
+        <w:t xml:space="preserve">of relatives </w:t>
+      </w:r>
+      <w:r>
+        <w:t>in India</w:t>
+      </w:r>
+      <w:r>
+        <w:t xml:space="preserve"> and accompanying my mom and dad to work, I gained exposure to both medicine and tech</w:t>
+      </w:r>
+      <w:r>
+        <w:t>. Between my fascination with the intricacy of the human body and desire to be able to help people truly feel better</w:t>
+      </w:r>
       <w:bookmarkStart w:id="0" w:name="_GoBack"/>
       <w:bookmarkEnd w:id="0"/>
       <w:r>
-        <w:t>y name is Rishi Satoor. I am a Bay Area native, born and raised in Danville, CA. Growing up I had a passion for basketball and being outdoors</w:t>
+        <w:t>, I arrived at the University of California, Berkeley an</w:t>
+      </w:r>
+      <w:r>
+        <w:t xml:space="preserve"> eager pre-med student</w:t>
       </w:r>
       <w:r>
         <w:t>.</w:t>
-      </w:r>
-      <w:r>
-        <w:t xml:space="preserve"> Between the time spent at </w:t>
-      </w:r>
-      <w:r>
-        <w:t xml:space="preserve">the </w:t>
-      </w:r>
-      <w:r>
-        <w:t xml:space="preserve">dispensaries (doctor’s offices) </w:t>
-      </w:r>
-      <w:r>
-        <w:t xml:space="preserve">of relatives </w:t>
-      </w:r>
-      <w:r>
-        <w:t xml:space="preserve">in India and time spent at doctor’s offices in the U.S, as a result of basketball </w:t>
-      </w:r>
-      <w:r>
-        <w:t xml:space="preserve">injuries </w:t>
-      </w:r>
-      <w:r>
-        <w:t>ranging from sprained ankles to broken collarbones, I arrived at the University of California, Berkeley an eager pre-med student fascinated by the human body.</w:t>
       </w:r>
     </w:p>
     <w:p>

</xml_diff>